<commit_message>
change main docx files
</commit_message>
<xml_diff>
--- a/документы/КП Ефремова А.С   Учёт расчетов за проживание в общежитии.docx
+++ b/документы/КП Ефремова А.С   Учёт расчетов за проживание в общежитии.docx
@@ -4379,7 +4379,6 @@
       <w:pPr>
         <w:widowControl w:val="0"/>
         <w:spacing w:after="0" w:line="360" w:lineRule="auto"/>
-        <w:ind w:firstLine="709"/>
         <w:jc w:val="center"/>
         <w:rPr>
           <w:rFonts w:ascii="Times New Roman" w:eastAsia="Times New Roman" w:hAnsi="Times New Roman" w:cs="Times New Roman"/>
@@ -4397,9 +4396,9 @@
           <w:lang w:eastAsia="ru-RU"/>
         </w:rPr>
         <w:drawing>
-          <wp:inline distT="0" distB="0" distL="0" distR="0" wp14:anchorId="02743661" wp14:editId="3F56D997">
-            <wp:extent cx="5121910" cy="3895725"/>
-            <wp:effectExtent l="0" t="0" r="2540" b="9525"/>
+          <wp:inline distT="0" distB="0" distL="0" distR="0" wp14:anchorId="02743661" wp14:editId="240FA5CA">
+            <wp:extent cx="5121910" cy="4107976"/>
+            <wp:effectExtent l="0" t="0" r="2540" b="6985"/>
             <wp:docPr id="21" name="image7.png"/>
             <wp:cNvGraphicFramePr/>
             <a:graphic xmlns:a="http://schemas.openxmlformats.org/drawingml/2006/main">
@@ -4415,6 +4414,9 @@
                         <a:ext uri="{BEBA8EAE-BF5A-486C-A8C5-ECC9F3942E4B}">
                           <a14:imgProps xmlns:a14="http://schemas.microsoft.com/office/drawing/2010/main">
                             <a14:imgLayer r:embed="rId9">
+                              <a14:imgEffect>
+                                <a14:sharpenSoften amount="50000"/>
+                              </a14:imgEffect>
                               <a14:imgEffect>
                                 <a14:saturation sat="0"/>
                               </a14:imgEffect>
@@ -4433,7 +4435,7 @@
                   <pic:spPr>
                     <a:xfrm>
                       <a:off x="0" y="0"/>
-                      <a:ext cx="5122502" cy="3896175"/>
+                      <a:ext cx="5125840" cy="4111128"/>
                     </a:xfrm>
                     <a:prstGeom prst="rect">
                       <a:avLst/>
@@ -4717,7 +4719,17 @@
           <w:szCs w:val="28"/>
           <w:lang w:eastAsia="ru-RU"/>
         </w:rPr>
-        <w:t xml:space="preserve"> – логин пользователя для входа в систему, Password – пароль пользователя для входа в систему. «</w:t>
+        <w:t xml:space="preserve"> – логин пользователя для входа </w:t>
+      </w:r>
+      <w:r>
+        <w:rPr>
+          <w:rFonts w:ascii="Times New Roman" w:eastAsia="Times New Roman" w:hAnsi="Times New Roman" w:cs="Times New Roman"/>
+          <w:sz w:val="28"/>
+          <w:szCs w:val="28"/>
+          <w:lang w:eastAsia="ru-RU"/>
+        </w:rPr>
+        <w:lastRenderedPageBreak/>
+        <w:t>в систему, Password – пароль пользователя для входа в систему. «</w:t>
       </w:r>
       <w:proofErr w:type="spellStart"/>
       <w:r>
@@ -4737,17 +4749,7 @@
           <w:szCs w:val="28"/>
           <w:lang w:eastAsia="ru-RU"/>
         </w:rPr>
-        <w:t xml:space="preserve">» должен </w:t>
-      </w:r>
-      <w:r>
-        <w:rPr>
-          <w:rFonts w:ascii="Times New Roman" w:eastAsia="Times New Roman" w:hAnsi="Times New Roman" w:cs="Times New Roman"/>
-          <w:sz w:val="28"/>
-          <w:szCs w:val="28"/>
-          <w:lang w:eastAsia="ru-RU"/>
-        </w:rPr>
-        <w:lastRenderedPageBreak/>
-        <w:t>быть связан с одним «</w:t>
+        <w:t>» должен быть связан с одним «</w:t>
       </w:r>
       <w:proofErr w:type="spellStart"/>
       <w:r>
@@ -5461,20 +5463,6 @@
           <w:lang w:eastAsia="ru-RU"/>
         </w:rPr>
       </w:pPr>
-    </w:p>
-    <w:p>
-      <w:pPr>
-        <w:widowControl w:val="0"/>
-        <w:spacing w:after="0" w:line="360" w:lineRule="auto"/>
-        <w:ind w:firstLine="709"/>
-        <w:jc w:val="both"/>
-        <w:rPr>
-          <w:rFonts w:ascii="Times New Roman" w:eastAsia="Times New Roman" w:hAnsi="Times New Roman" w:cs="Times New Roman"/>
-          <w:sz w:val="28"/>
-          <w:szCs w:val="28"/>
-          <w:lang w:eastAsia="ru-RU"/>
-        </w:rPr>
-      </w:pPr>
       <w:r>
         <w:rPr>
           <w:rFonts w:ascii="Times New Roman" w:eastAsia="Times New Roman" w:hAnsi="Times New Roman" w:cs="Times New Roman"/>
@@ -5613,7 +5601,7 @@
           <w:lang w:eastAsia="ru-RU"/>
         </w:rPr>
         <w:drawing>
-          <wp:inline distT="0" distB="0" distL="0" distR="0" wp14:anchorId="01E65219" wp14:editId="7BE84432">
+          <wp:inline distT="0" distB="0" distL="0" distR="0" wp14:anchorId="01E65219" wp14:editId="2DA1E4B0">
             <wp:extent cx="4147508" cy="2905556"/>
             <wp:effectExtent l="0" t="0" r="5715" b="9525"/>
             <wp:docPr id="3" name="image8.png"/>
@@ -5631,6 +5619,9 @@
                         <a:ext uri="{BEBA8EAE-BF5A-486C-A8C5-ECC9F3942E4B}">
                           <a14:imgProps xmlns:a14="http://schemas.microsoft.com/office/drawing/2010/main">
                             <a14:imgLayer r:embed="rId11">
+                              <a14:imgEffect>
+                                <a14:sharpenSoften amount="25000"/>
+                              </a14:imgEffect>
                               <a14:imgEffect>
                                 <a14:saturation sat="0"/>
                               </a14:imgEffect>
@@ -5815,7 +5806,7 @@
         </w:rPr>
         <w:lastRenderedPageBreak/>
         <w:drawing>
-          <wp:inline distT="0" distB="0" distL="0" distR="0" wp14:anchorId="188D3E6F" wp14:editId="75EFFB07">
+          <wp:inline distT="0" distB="0" distL="0" distR="0" wp14:anchorId="188D3E6F" wp14:editId="19AE7EB5">
             <wp:extent cx="4721096" cy="2811439"/>
             <wp:effectExtent l="0" t="0" r="3810" b="8255"/>
             <wp:docPr id="9" name="Рисунок 9"/>
@@ -5837,6 +5828,9 @@
                         <a:ext uri="{BEBA8EAE-BF5A-486C-A8C5-ECC9F3942E4B}">
                           <a14:imgProps xmlns:a14="http://schemas.microsoft.com/office/drawing/2010/main">
                             <a14:imgLayer r:embed="rId13">
+                              <a14:imgEffect>
+                                <a14:sharpenSoften amount="25000"/>
+                              </a14:imgEffect>
                               <a14:imgEffect>
                                 <a14:saturation sat="0"/>
                               </a14:imgEffect>
@@ -6025,7 +6019,7 @@
           <w:lang w:eastAsia="ru-RU"/>
         </w:rPr>
         <w:drawing>
-          <wp:inline distT="0" distB="0" distL="0" distR="0" wp14:anchorId="22C06F3F" wp14:editId="498292D2">
+          <wp:inline distT="0" distB="0" distL="0" distR="0" wp14:anchorId="22C06F3F" wp14:editId="2B3F11FD">
             <wp:extent cx="4967586" cy="4481195"/>
             <wp:effectExtent l="0" t="0" r="5080" b="0"/>
             <wp:docPr id="10" name="Рисунок 10"/>
@@ -6047,6 +6041,9 @@
                         <a:ext uri="{BEBA8EAE-BF5A-486C-A8C5-ECC9F3942E4B}">
                           <a14:imgProps xmlns:a14="http://schemas.microsoft.com/office/drawing/2010/main">
                             <a14:imgLayer r:embed="rId15">
+                              <a14:imgEffect>
+                                <a14:sharpenSoften amount="25000"/>
+                              </a14:imgEffect>
                               <a14:imgEffect>
                                 <a14:saturation sat="0"/>
                               </a14:imgEffect>
@@ -6222,7 +6219,7 @@
           <w:lang w:eastAsia="ru-RU"/>
         </w:rPr>
         <w:drawing>
-          <wp:inline distT="0" distB="0" distL="0" distR="0" wp14:anchorId="689BF00A" wp14:editId="4154A366">
+          <wp:inline distT="0" distB="0" distL="0" distR="0" wp14:anchorId="689BF00A" wp14:editId="0FAC55F0">
             <wp:extent cx="5191125" cy="3828343"/>
             <wp:effectExtent l="0" t="0" r="0" b="1270"/>
             <wp:docPr id="11" name="Рисунок 11"/>
@@ -6244,6 +6241,9 @@
                         <a:ext uri="{BEBA8EAE-BF5A-486C-A8C5-ECC9F3942E4B}">
                           <a14:imgProps xmlns:a14="http://schemas.microsoft.com/office/drawing/2010/main">
                             <a14:imgLayer r:embed="rId17">
+                              <a14:imgEffect>
+                                <a14:sharpenSoften amount="25000"/>
+                              </a14:imgEffect>
                               <a14:imgEffect>
                                 <a14:saturation sat="0"/>
                               </a14:imgEffect>
@@ -6408,7 +6408,7 @@
         </w:rPr>
         <w:lastRenderedPageBreak/>
         <w:drawing>
-          <wp:inline distT="0" distB="0" distL="0" distR="0" wp14:anchorId="670D4BE1" wp14:editId="0424F00D">
+          <wp:inline distT="0" distB="0" distL="0" distR="0" wp14:anchorId="670D4BE1" wp14:editId="616999D3">
             <wp:extent cx="5024537" cy="3390900"/>
             <wp:effectExtent l="0" t="0" r="5080" b="0"/>
             <wp:docPr id="12" name="Рисунок 12"/>
@@ -6430,6 +6430,9 @@
                         <a:ext uri="{BEBA8EAE-BF5A-486C-A8C5-ECC9F3942E4B}">
                           <a14:imgProps xmlns:a14="http://schemas.microsoft.com/office/drawing/2010/main">
                             <a14:imgLayer r:embed="rId19">
+                              <a14:imgEffect>
+                                <a14:sharpenSoften amount="25000"/>
+                              </a14:imgEffect>
                               <a14:imgEffect>
                                 <a14:saturation sat="0"/>
                               </a14:imgEffect>
@@ -6592,7 +6595,7 @@
           <w:lang w:val="en-US" w:eastAsia="ru-RU"/>
         </w:rPr>
         <w:drawing>
-          <wp:inline distT="0" distB="0" distL="0" distR="0" wp14:anchorId="1819D920" wp14:editId="32AB4F28">
+          <wp:inline distT="0" distB="0" distL="0" distR="0" wp14:anchorId="1819D920" wp14:editId="12ACF128">
             <wp:extent cx="5934075" cy="3028950"/>
             <wp:effectExtent l="0" t="0" r="9525" b="0"/>
             <wp:docPr id="13" name="Рисунок 13"/>
@@ -6614,6 +6617,9 @@
                         <a:ext uri="{BEBA8EAE-BF5A-486C-A8C5-ECC9F3942E4B}">
                           <a14:imgProps xmlns:a14="http://schemas.microsoft.com/office/drawing/2010/main">
                             <a14:imgLayer r:embed="rId21">
+                              <a14:imgEffect>
+                                <a14:sharpenSoften amount="25000"/>
+                              </a14:imgEffect>
                               <a14:imgEffect>
                                 <a14:saturation sat="0"/>
                               </a14:imgEffect>
@@ -6949,7 +6955,7 @@
           <w:lang w:eastAsia="ru-RU"/>
         </w:rPr>
         <w:drawing>
-          <wp:inline distT="0" distB="0" distL="0" distR="0" wp14:anchorId="710883A6" wp14:editId="335FD82A">
+          <wp:inline distT="0" distB="0" distL="0" distR="0" wp14:anchorId="710883A6" wp14:editId="0A34977B">
             <wp:extent cx="5827594" cy="3248167"/>
             <wp:effectExtent l="0" t="0" r="1905" b="9525"/>
             <wp:docPr id="5" name="image5.png"/>
@@ -6968,7 +6974,7 @@
                           <a14:imgProps xmlns:a14="http://schemas.microsoft.com/office/drawing/2010/main">
                             <a14:imgLayer r:embed="rId23">
                               <a14:imgEffect>
-                                <a14:sharpenSoften amount="50000"/>
+                                <a14:sharpenSoften amount="25000"/>
                               </a14:imgEffect>
                               <a14:imgEffect>
                                 <a14:saturation sat="0"/>
@@ -7195,7 +7201,7 @@
           <w:lang w:eastAsia="ru-RU"/>
         </w:rPr>
         <w:drawing>
-          <wp:inline distT="0" distB="0" distL="0" distR="0" wp14:anchorId="5CFB82CD" wp14:editId="3EA36510">
+          <wp:inline distT="0" distB="0" distL="0" distR="0" wp14:anchorId="5CFB82CD" wp14:editId="1EA3F2F9">
             <wp:extent cx="5298327" cy="2866030"/>
             <wp:effectExtent l="0" t="0" r="0" b="0"/>
             <wp:docPr id="14" name="Рисунок 14"/>
@@ -7217,6 +7223,9 @@
                         <a:ext uri="{BEBA8EAE-BF5A-486C-A8C5-ECC9F3942E4B}">
                           <a14:imgProps xmlns:a14="http://schemas.microsoft.com/office/drawing/2010/main">
                             <a14:imgLayer r:embed="rId25">
+                              <a14:imgEffect>
+                                <a14:sharpenSoften amount="25000"/>
+                              </a14:imgEffect>
                               <a14:imgEffect>
                                 <a14:colorTemperature colorTemp="4700"/>
                               </a14:imgEffect>
@@ -7332,7 +7341,7 @@
           <w:lang w:eastAsia="ru-RU"/>
         </w:rPr>
         <w:drawing>
-          <wp:inline distT="0" distB="0" distL="0" distR="0" wp14:anchorId="1F53F303" wp14:editId="389E9C84">
+          <wp:inline distT="0" distB="0" distL="0" distR="0" wp14:anchorId="1F53F303" wp14:editId="347AC05D">
             <wp:extent cx="4804012" cy="1528549"/>
             <wp:effectExtent l="0" t="0" r="0" b="0"/>
             <wp:docPr id="4" name="image6.png"/>
@@ -7345,7 +7354,19 @@
                     <pic:cNvPicPr preferRelativeResize="0"/>
                   </pic:nvPicPr>
                   <pic:blipFill>
-                    <a:blip r:embed="rId26"/>
+                    <a:blip r:embed="rId26">
+                      <a:extLst>
+                        <a:ext uri="{BEBA8EAE-BF5A-486C-A8C5-ECC9F3942E4B}">
+                          <a14:imgProps xmlns:a14="http://schemas.microsoft.com/office/drawing/2010/main">
+                            <a14:imgLayer r:embed="rId27">
+                              <a14:imgEffect>
+                                <a14:sharpenSoften amount="25000"/>
+                              </a14:imgEffect>
+                            </a14:imgLayer>
+                          </a14:imgProps>
+                        </a:ext>
+                      </a:extLst>
+                    </a:blip>
                     <a:srcRect/>
                     <a:stretch>
                       <a:fillRect/>
@@ -13458,7 +13479,7 @@
           <w:lang w:val="en-US" w:eastAsia="ru-RU"/>
         </w:rPr>
         <w:drawing>
-          <wp:inline distT="0" distB="0" distL="0" distR="0" wp14:anchorId="47D4AC2F" wp14:editId="4CC5BC46">
+          <wp:inline distT="0" distB="0" distL="0" distR="0" wp14:anchorId="47D4AC2F" wp14:editId="5CE0EF47">
             <wp:extent cx="5006780" cy="2920621"/>
             <wp:effectExtent l="0" t="0" r="3810" b="0"/>
             <wp:docPr id="16" name="Рисунок 16"/>
@@ -13475,13 +13496,13 @@
                     </pic:cNvPicPr>
                   </pic:nvPicPr>
                   <pic:blipFill>
-                    <a:blip r:embed="rId27">
+                    <a:blip r:embed="rId28">
                       <a:extLst>
                         <a:ext uri="{BEBA8EAE-BF5A-486C-A8C5-ECC9F3942E4B}">
                           <a14:imgProps xmlns:a14="http://schemas.microsoft.com/office/drawing/2010/main">
-                            <a14:imgLayer r:embed="rId28">
+                            <a14:imgLayer r:embed="rId29">
                               <a14:imgEffect>
-                                <a14:sharpenSoften amount="25000"/>
+                                <a14:sharpenSoften amount="50000"/>
                               </a14:imgEffect>
                               <a14:imgEffect>
                                 <a14:saturation sat="0"/>
@@ -14838,11 +14859,11 @@
                     </pic:cNvPicPr>
                   </pic:nvPicPr>
                   <pic:blipFill>
-                    <a:blip r:embed="rId29">
+                    <a:blip r:embed="rId30">
                       <a:extLst>
                         <a:ext uri="{BEBA8EAE-BF5A-486C-A8C5-ECC9F3942E4B}">
                           <a14:imgProps xmlns:a14="http://schemas.microsoft.com/office/drawing/2010/main">
-                            <a14:imgLayer r:embed="rId30">
+                            <a14:imgLayer r:embed="rId31">
                               <a14:imgEffect>
                                 <a14:sharpenSoften amount="25000"/>
                               </a14:imgEffect>
@@ -15064,11 +15085,11 @@
                     </pic:cNvPicPr>
                   </pic:nvPicPr>
                   <pic:blipFill>
-                    <a:blip r:embed="rId31">
+                    <a:blip r:embed="rId32">
                       <a:extLst>
                         <a:ext uri="{BEBA8EAE-BF5A-486C-A8C5-ECC9F3942E4B}">
                           <a14:imgProps xmlns:a14="http://schemas.microsoft.com/office/drawing/2010/main">
-                            <a14:imgLayer r:embed="rId32">
+                            <a14:imgLayer r:embed="rId33">
                               <a14:imgEffect>
                                 <a14:sharpenSoften amount="25000"/>
                               </a14:imgEffect>
@@ -15300,11 +15321,11 @@
                     </pic:cNvPicPr>
                   </pic:nvPicPr>
                   <pic:blipFill>
-                    <a:blip r:embed="rId33">
+                    <a:blip r:embed="rId34">
                       <a:extLst>
                         <a:ext uri="{BEBA8EAE-BF5A-486C-A8C5-ECC9F3942E4B}">
                           <a14:imgProps xmlns:a14="http://schemas.microsoft.com/office/drawing/2010/main">
-                            <a14:imgLayer r:embed="rId34">
+                            <a14:imgLayer r:embed="rId35">
                               <a14:imgEffect>
                                 <a14:sharpenSoften amount="25000"/>
                               </a14:imgEffect>
@@ -15964,11 +15985,11 @@
                     </pic:cNvPicPr>
                   </pic:nvPicPr>
                   <pic:blipFill>
-                    <a:blip r:embed="rId35">
+                    <a:blip r:embed="rId36">
                       <a:extLst>
                         <a:ext uri="{BEBA8EAE-BF5A-486C-A8C5-ECC9F3942E4B}">
                           <a14:imgProps xmlns:a14="http://schemas.microsoft.com/office/drawing/2010/main">
-                            <a14:imgLayer r:embed="rId36">
+                            <a14:imgLayer r:embed="rId37">
                               <a14:imgEffect>
                                 <a14:sharpenSoften amount="25000"/>
                               </a14:imgEffect>
@@ -16034,7 +16055,7 @@
           <w:rFonts w:ascii="Times New Roman" w:eastAsia="Calibri" w:hAnsi="Times New Roman" w:cs="Calibri"/>
           <w:i/>
           <w:sz w:val="24"/>
-          <w:lang w:val="en-US" w:eastAsia="ru-RU"/>
+          <w:lang w:eastAsia="ru-RU"/>
         </w:rPr>
         <w:t>3.5</w:t>
       </w:r>
@@ -16347,11 +16368,11 @@
                     </pic:cNvPicPr>
                   </pic:nvPicPr>
                   <pic:blipFill>
-                    <a:blip r:embed="rId37">
+                    <a:blip r:embed="rId38">
                       <a:extLst>
                         <a:ext uri="{BEBA8EAE-BF5A-486C-A8C5-ECC9F3942E4B}">
                           <a14:imgProps xmlns:a14="http://schemas.microsoft.com/office/drawing/2010/main">
-                            <a14:imgLayer r:embed="rId38">
+                            <a14:imgLayer r:embed="rId39">
                               <a14:imgEffect>
                                 <a14:sharpenSoften amount="50000"/>
                               </a14:imgEffect>
@@ -16543,11 +16564,11 @@
                     </pic:cNvPicPr>
                   </pic:nvPicPr>
                   <pic:blipFill>
-                    <a:blip r:embed="rId39">
+                    <a:blip r:embed="rId40">
                       <a:extLst>
                         <a:ext uri="{BEBA8EAE-BF5A-486C-A8C5-ECC9F3942E4B}">
                           <a14:imgProps xmlns:a14="http://schemas.microsoft.com/office/drawing/2010/main">
-                            <a14:imgLayer r:embed="rId40">
+                            <a14:imgLayer r:embed="rId41">
                               <a14:imgEffect>
                                 <a14:sharpenSoften amount="50000"/>
                               </a14:imgEffect>
@@ -16678,11 +16699,11 @@
                     </pic:cNvPicPr>
                   </pic:nvPicPr>
                   <pic:blipFill>
-                    <a:blip r:embed="rId41">
+                    <a:blip r:embed="rId42">
                       <a:extLst>
                         <a:ext uri="{BEBA8EAE-BF5A-486C-A8C5-ECC9F3942E4B}">
                           <a14:imgProps xmlns:a14="http://schemas.microsoft.com/office/drawing/2010/main">
-                            <a14:imgLayer r:embed="rId42">
+                            <a14:imgLayer r:embed="rId43">
                               <a14:imgEffect>
                                 <a14:sharpenSoften amount="50000"/>
                               </a14:imgEffect>
@@ -16826,11 +16847,11 @@
                     </pic:cNvPicPr>
                   </pic:nvPicPr>
                   <pic:blipFill>
-                    <a:blip r:embed="rId43">
+                    <a:blip r:embed="rId44">
                       <a:extLst>
                         <a:ext uri="{BEBA8EAE-BF5A-486C-A8C5-ECC9F3942E4B}">
                           <a14:imgProps xmlns:a14="http://schemas.microsoft.com/office/drawing/2010/main">
-                            <a14:imgLayer r:embed="rId44">
+                            <a14:imgLayer r:embed="rId45">
                               <a14:imgEffect>
                                 <a14:sharpenSoften amount="50000"/>
                               </a14:imgEffect>
@@ -17823,7 +17844,7 @@
         </w:rPr>
         <w:t xml:space="preserve">: </w:t>
       </w:r>
-      <w:hyperlink r:id="rId45">
+      <w:hyperlink r:id="rId46">
         <w:r>
           <w:rPr>
             <w:rFonts w:ascii="Times New Roman" w:eastAsia="Times New Roman" w:hAnsi="Times New Roman" w:cs="Times New Roman"/>
@@ -17908,7 +17929,7 @@
         </w:rPr>
         <w:t xml:space="preserve">: </w:t>
       </w:r>
-      <w:hyperlink r:id="rId46">
+      <w:hyperlink r:id="rId47">
         <w:r>
           <w:rPr>
             <w:rFonts w:ascii="Times New Roman" w:eastAsia="Times New Roman" w:hAnsi="Times New Roman" w:cs="Times New Roman"/>
@@ -17957,7 +17978,7 @@
         </w:rPr>
         <w:t xml:space="preserve"> (Основы работы с Microsoft SQL Server). – Режим доступа: </w:t>
       </w:r>
-      <w:hyperlink r:id="rId47">
+      <w:hyperlink r:id="rId48">
         <w:r>
           <w:rPr>
             <w:rFonts w:ascii="Times New Roman" w:eastAsia="Times New Roman" w:hAnsi="Times New Roman" w:cs="Times New Roman"/>
@@ -18096,7 +18117,7 @@
         </w:rPr>
         <w:t xml:space="preserve">: </w:t>
       </w:r>
-      <w:hyperlink r:id="rId48">
+      <w:hyperlink r:id="rId49">
         <w:r>
           <w:rPr>
             <w:rFonts w:ascii="Times New Roman" w:eastAsia="Times New Roman" w:hAnsi="Times New Roman" w:cs="Times New Roman"/>
@@ -18233,7 +18254,7 @@
         </w:rPr>
         <w:t xml:space="preserve">: </w:t>
       </w:r>
-      <w:hyperlink r:id="rId49">
+      <w:hyperlink r:id="rId50">
         <w:r>
           <w:rPr>
             <w:rFonts w:ascii="Times New Roman" w:eastAsia="Times New Roman" w:hAnsi="Times New Roman" w:cs="Times New Roman"/>
@@ -18282,7 +18303,7 @@
         </w:rPr>
         <w:t xml:space="preserve"> (Основы работы с MS SQL Server). – Режим доступа: </w:t>
       </w:r>
-      <w:hyperlink r:id="rId50">
+      <w:hyperlink r:id="rId51">
         <w:r>
           <w:rPr>
             <w:rFonts w:ascii="Times New Roman" w:eastAsia="Times New Roman" w:hAnsi="Times New Roman" w:cs="Times New Roman"/>
@@ -18419,7 +18440,7 @@
         </w:rPr>
         <w:t xml:space="preserve">: </w:t>
       </w:r>
-      <w:hyperlink r:id="rId51">
+      <w:hyperlink r:id="rId52">
         <w:r>
           <w:rPr>
             <w:rFonts w:ascii="Times New Roman" w:eastAsia="Times New Roman" w:hAnsi="Times New Roman" w:cs="Times New Roman"/>
@@ -18493,7 +18514,7 @@
         </w:rPr>
         <w:t xml:space="preserve">: </w:t>
       </w:r>
-      <w:hyperlink r:id="rId52">
+      <w:hyperlink r:id="rId53">
         <w:r>
           <w:rPr>
             <w:rFonts w:ascii="Times New Roman" w:eastAsia="Times New Roman" w:hAnsi="Times New Roman" w:cs="Times New Roman"/>
@@ -18531,7 +18552,7 @@
         </w:rPr>
         <w:t xml:space="preserve">Wikipedia (SQL). – Режим доступа: </w:t>
       </w:r>
-      <w:hyperlink r:id="rId53">
+      <w:hyperlink r:id="rId54">
         <w:r>
           <w:rPr>
             <w:rFonts w:ascii="Times New Roman" w:eastAsia="Times New Roman" w:hAnsi="Times New Roman" w:cs="Times New Roman"/>
@@ -18544,10 +18565,10 @@
       </w:hyperlink>
     </w:p>
     <w:sectPr>
-      <w:headerReference w:type="default" r:id="rId54"/>
-      <w:footerReference w:type="even" r:id="rId55"/>
-      <w:footerReference w:type="default" r:id="rId56"/>
-      <w:headerReference w:type="first" r:id="rId57"/>
+      <w:headerReference w:type="default" r:id="rId55"/>
+      <w:footerReference w:type="even" r:id="rId56"/>
+      <w:footerReference w:type="default" r:id="rId57"/>
+      <w:headerReference w:type="first" r:id="rId58"/>
       <w:pgSz w:w="11906" w:h="16838"/>
       <w:pgMar w:top="1134" w:right="567" w:bottom="1134" w:left="1701" w:header="709" w:footer="709" w:gutter="0"/>
       <w:cols w:space="708"/>
@@ -22082,6 +22103,7 @@
   <w:style w:type="character" w:default="1" w:styleId="a0">
     <w:name w:val="Default Paragraph Font"/>
     <w:uiPriority w:val="1"/>
+    <w:semiHidden/>
     <w:unhideWhenUsed/>
   </w:style>
   <w:style w:type="table" w:default="1" w:styleId="a1">

</xml_diff>